<commit_message>
agregar nueva opcion Import Source Directory
</commit_message>
<xml_diff>
--- a/GUIA_UMODEL_ALTOVA_Brixton.docx
+++ b/GUIA_UMODEL_ALTOVA_Brixton.docx
@@ -31,6 +31,10 @@
       </w:r>
       <w:proofErr w:type="spellStart"/>
       <w:r>
+        <w:rPr>
+          <w:b/>
+          <w:bCs/>
+        </w:rPr>
         <w:t>src</w:t>
       </w:r>
       <w:proofErr w:type="spellEnd"/>
@@ -572,35 +576,87 @@
     <w:p/>
     <w:p>
       <w:pPr>
-        <w:pStyle w:val="Prrafodelista"/>
-        <w:numPr>
-          <w:ilvl w:val="0"/>
-          <w:numId w:val="1"/>
-        </w:numPr>
+        <w:rPr>
+          <w:b/>
+          <w:bCs/>
+        </w:rPr>
       </w:pPr>
       <w:r>
-        <w:t xml:space="preserve">Elegir el target en la carpeta </w:t>
+        <w:rPr>
+          <w:b/>
+          <w:bCs/>
+          <w:highlight w:val="yellow"/>
+        </w:rPr>
+        <w:t>IMPORT SOURCE DIRECTORY</w:t>
+      </w:r>
+      <w:r>
+        <w:rPr>
+          <w:b/>
+          <w:bCs/>
+        </w:rPr>
+        <w:t xml:space="preserve"> (Utilizar por Brixton </w:t>
       </w:r>
       <w:proofErr w:type="spellStart"/>
       <w:r>
-        <w:t>src</w:t>
+        <w:rPr>
+          <w:b/>
+          <w:bCs/>
+        </w:rPr>
+        <w:t>Devs</w:t>
       </w:r>
       <w:proofErr w:type="spellEnd"/>
       <w:r>
-        <w:t xml:space="preserve"> (creada anteriormente)</w:t>
-      </w:r>
-    </w:p>
-    <w:p>
-      <w:r>
-        <w:rPr>
-          <w:noProof/>
-        </w:rPr>
-        <w:lastRenderedPageBreak/>
+        <w:rPr>
+          <w:b/>
+          <w:bCs/>
+        </w:rPr>
+        <w:t>)</w:t>
+      </w:r>
+    </w:p>
+    <w:p>
+      <w:proofErr w:type="spellStart"/>
+      <w:r>
+        <w:t>Menu</w:t>
+      </w:r>
+      <w:proofErr w:type="spellEnd"/>
+      <w:r>
+        <w:t xml:space="preserve"> Project / </w:t>
+      </w:r>
+      <w:proofErr w:type="spellStart"/>
+      <w:r>
+        <w:t>Import</w:t>
+      </w:r>
+      <w:proofErr w:type="spellEnd"/>
+      <w:r>
+        <w:t xml:space="preserve"> </w:t>
+      </w:r>
+      <w:proofErr w:type="spellStart"/>
+      <w:r>
+        <w:t>Source</w:t>
+      </w:r>
+      <w:proofErr w:type="spellEnd"/>
+      <w:r>
+        <w:t xml:space="preserve"> </w:t>
+      </w:r>
+      <w:proofErr w:type="spellStart"/>
+      <w:r>
+        <w:t>Directory</w:t>
+      </w:r>
+      <w:proofErr w:type="spellEnd"/>
+      <w:r>
+        <w:t xml:space="preserve"> </w:t>
+      </w:r>
+      <w:r>
+        <w:t xml:space="preserve">/ Elegir Java 17 | … </w:t>
+      </w:r>
+    </w:p>
+    <w:p>
+      <w:r>
         <w:drawing>
-          <wp:inline distT="0" distB="0" distL="0" distR="0" wp14:anchorId="42739C95" wp14:editId="684AE056">
-            <wp:extent cx="4715533" cy="4324954"/>
-            <wp:effectExtent l="0" t="0" r="0" b="0"/>
-            <wp:docPr id="12" name="Imagen 12"/>
+          <wp:inline distT="0" distB="0" distL="0" distR="0" wp14:anchorId="1F596610" wp14:editId="29DD52D1">
+            <wp:extent cx="3915001" cy="3596060"/>
+            <wp:effectExtent l="0" t="0" r="9525" b="4445"/>
+            <wp:docPr id="308846550" name="Imagen 1"/>
             <wp:cNvGraphicFramePr>
               <a:graphicFrameLocks xmlns:a="http://schemas.openxmlformats.org/drawingml/2006/main" noChangeAspect="1"/>
             </wp:cNvGraphicFramePr>
@@ -608,7 +664,7 @@
               <a:graphicData uri="http://schemas.openxmlformats.org/drawingml/2006/picture">
                 <pic:pic xmlns:pic="http://schemas.openxmlformats.org/drawingml/2006/picture">
                   <pic:nvPicPr>
-                    <pic:cNvPr id="1" name=""/>
+                    <pic:cNvPr id="308846550" name=""/>
                     <pic:cNvPicPr/>
                   </pic:nvPicPr>
                   <pic:blipFill>
@@ -620,7 +676,7 @@
                   <pic:spPr>
                     <a:xfrm>
                       <a:off x="0" y="0"/>
-                      <a:ext cx="4715533" cy="4324954"/>
+                      <a:ext cx="3915001" cy="3596060"/>
                     </a:xfrm>
                     <a:prstGeom prst="rect">
                       <a:avLst/>
@@ -633,32 +689,15 @@
         </w:drawing>
       </w:r>
     </w:p>
-    <w:p>
-      <w:pPr>
-        <w:pStyle w:val="Prrafodelista"/>
-        <w:numPr>
-          <w:ilvl w:val="0"/>
-          <w:numId w:val="1"/>
-        </w:numPr>
-      </w:pPr>
-      <w:r>
-        <w:t xml:space="preserve">Culminar opciones de </w:t>
-      </w:r>
-      <w:r>
-        <w:t>importación</w:t>
-      </w:r>
-    </w:p>
-    <w:p>
-      <w:r>
-        <w:rPr>
-          <w:noProof/>
-        </w:rPr>
-        <w:lastRenderedPageBreak/>
+    <w:p/>
+    <w:p/>
+    <w:p>
+      <w:r>
         <w:drawing>
-          <wp:inline distT="0" distB="0" distL="0" distR="0" wp14:anchorId="68E45931" wp14:editId="1B3E95C7">
-            <wp:extent cx="4686954" cy="4334480"/>
-            <wp:effectExtent l="0" t="0" r="0" b="9525"/>
-            <wp:docPr id="13" name="Imagen 13"/>
+          <wp:inline distT="0" distB="0" distL="0" distR="0" wp14:anchorId="5638A0D4" wp14:editId="21911D7F">
+            <wp:extent cx="5400040" cy="3241675"/>
+            <wp:effectExtent l="0" t="0" r="0" b="0"/>
+            <wp:docPr id="1611188600" name="Imagen 1"/>
             <wp:cNvGraphicFramePr>
               <a:graphicFrameLocks xmlns:a="http://schemas.openxmlformats.org/drawingml/2006/main" noChangeAspect="1"/>
             </wp:cNvGraphicFramePr>
@@ -666,7 +705,7 @@
               <a:graphicData uri="http://schemas.openxmlformats.org/drawingml/2006/picture">
                 <pic:pic xmlns:pic="http://schemas.openxmlformats.org/drawingml/2006/picture">
                   <pic:nvPicPr>
-                    <pic:cNvPr id="1" name=""/>
+                    <pic:cNvPr id="1611188600" name=""/>
                     <pic:cNvPicPr/>
                   </pic:nvPicPr>
                   <pic:blipFill>
@@ -678,7 +717,7 @@
                   <pic:spPr>
                     <a:xfrm>
                       <a:off x="0" y="0"/>
-                      <a:ext cx="4686954" cy="4334480"/>
+                      <a:ext cx="5400040" cy="3241675"/>
                     </a:xfrm>
                     <a:prstGeom prst="rect">
                       <a:avLst/>
@@ -693,14 +732,16 @@
     </w:p>
     <w:p>
       <w:r>
-        <w:rPr>
-          <w:noProof/>
-        </w:rPr>
+        <w:t>(Siguiente)</w:t>
+      </w:r>
+    </w:p>
+    <w:p>
+      <w:r>
         <w:drawing>
-          <wp:inline distT="0" distB="0" distL="0" distR="0" wp14:anchorId="0952B44F" wp14:editId="44DBE1F7">
-            <wp:extent cx="4686954" cy="4344006"/>
-            <wp:effectExtent l="0" t="0" r="0" b="0"/>
-            <wp:docPr id="14" name="Imagen 14"/>
+          <wp:inline distT="0" distB="0" distL="0" distR="0" wp14:anchorId="1CB00948" wp14:editId="2860C45B">
+            <wp:extent cx="4686954" cy="4277322"/>
+            <wp:effectExtent l="0" t="0" r="0" b="9525"/>
+            <wp:docPr id="1797360057" name="Imagen 1"/>
             <wp:cNvGraphicFramePr>
               <a:graphicFrameLocks xmlns:a="http://schemas.openxmlformats.org/drawingml/2006/main" noChangeAspect="1"/>
             </wp:cNvGraphicFramePr>
@@ -708,7 +749,7 @@
               <a:graphicData uri="http://schemas.openxmlformats.org/drawingml/2006/picture">
                 <pic:pic xmlns:pic="http://schemas.openxmlformats.org/drawingml/2006/picture">
                   <pic:nvPicPr>
-                    <pic:cNvPr id="1" name=""/>
+                    <pic:cNvPr id="1797360057" name=""/>
                     <pic:cNvPicPr/>
                   </pic:nvPicPr>
                   <pic:blipFill>
@@ -720,7 +761,7 @@
                   <pic:spPr>
                     <a:xfrm>
                       <a:off x="0" y="0"/>
-                      <a:ext cx="4686954" cy="4344006"/>
+                      <a:ext cx="4686954" cy="4277322"/>
                     </a:xfrm>
                     <a:prstGeom prst="rect">
                       <a:avLst/>
@@ -733,6 +774,9 @@
         </w:drawing>
       </w:r>
     </w:p>
+    <w:p/>
+    <w:p/>
+    <w:p/>
     <w:p>
       <w:pPr>
         <w:pStyle w:val="Prrafodelista"/>
@@ -742,8 +786,15 @@
         </w:numPr>
       </w:pPr>
       <w:r>
-        <w:lastRenderedPageBreak/>
-        <w:t>Resultados de importar</w:t>
+        <w:t xml:space="preserve">Elegir el target en la carpeta </w:t>
+      </w:r>
+      <w:proofErr w:type="spellStart"/>
+      <w:r>
+        <w:t>src</w:t>
+      </w:r>
+      <w:proofErr w:type="spellEnd"/>
+      <w:r>
+        <w:t xml:space="preserve"> (creada anteriormente)</w:t>
       </w:r>
     </w:p>
     <w:p>
@@ -752,10 +803,10 @@
           <w:noProof/>
         </w:rPr>
         <w:drawing>
-          <wp:inline distT="0" distB="0" distL="0" distR="0" wp14:anchorId="5599DCB5" wp14:editId="3DB21E8A">
-            <wp:extent cx="5400040" cy="4372610"/>
-            <wp:effectExtent l="0" t="0" r="0" b="8890"/>
-            <wp:docPr id="16" name="Imagen 16"/>
+          <wp:inline distT="0" distB="0" distL="0" distR="0" wp14:anchorId="42739C95" wp14:editId="684AE056">
+            <wp:extent cx="4715533" cy="4324954"/>
+            <wp:effectExtent l="0" t="0" r="0" b="0"/>
+            <wp:docPr id="12" name="Imagen 12"/>
             <wp:cNvGraphicFramePr>
               <a:graphicFrameLocks xmlns:a="http://schemas.openxmlformats.org/drawingml/2006/main" noChangeAspect="1"/>
             </wp:cNvGraphicFramePr>
@@ -775,6 +826,161 @@
                   <pic:spPr>
                     <a:xfrm>
                       <a:off x="0" y="0"/>
+                      <a:ext cx="4715533" cy="4324954"/>
+                    </a:xfrm>
+                    <a:prstGeom prst="rect">
+                      <a:avLst/>
+                    </a:prstGeom>
+                  </pic:spPr>
+                </pic:pic>
+              </a:graphicData>
+            </a:graphic>
+          </wp:inline>
+        </w:drawing>
+      </w:r>
+    </w:p>
+    <w:p>
+      <w:pPr>
+        <w:pStyle w:val="Prrafodelista"/>
+        <w:numPr>
+          <w:ilvl w:val="0"/>
+          <w:numId w:val="1"/>
+        </w:numPr>
+      </w:pPr>
+      <w:r>
+        <w:t xml:space="preserve">Culminar opciones de </w:t>
+      </w:r>
+      <w:r>
+        <w:t>importación</w:t>
+      </w:r>
+    </w:p>
+    <w:p>
+      <w:r>
+        <w:rPr>
+          <w:noProof/>
+        </w:rPr>
+        <w:lastRenderedPageBreak/>
+        <w:drawing>
+          <wp:inline distT="0" distB="0" distL="0" distR="0" wp14:anchorId="68E45931" wp14:editId="1B3E95C7">
+            <wp:extent cx="4686954" cy="4334480"/>
+            <wp:effectExtent l="0" t="0" r="0" b="9525"/>
+            <wp:docPr id="13" name="Imagen 13"/>
+            <wp:cNvGraphicFramePr>
+              <a:graphicFrameLocks xmlns:a="http://schemas.openxmlformats.org/drawingml/2006/main" noChangeAspect="1"/>
+            </wp:cNvGraphicFramePr>
+            <a:graphic xmlns:a="http://schemas.openxmlformats.org/drawingml/2006/main">
+              <a:graphicData uri="http://schemas.openxmlformats.org/drawingml/2006/picture">
+                <pic:pic xmlns:pic="http://schemas.openxmlformats.org/drawingml/2006/picture">
+                  <pic:nvPicPr>
+                    <pic:cNvPr id="1" name=""/>
+                    <pic:cNvPicPr/>
+                  </pic:nvPicPr>
+                  <pic:blipFill>
+                    <a:blip r:embed="rId19"/>
+                    <a:stretch>
+                      <a:fillRect/>
+                    </a:stretch>
+                  </pic:blipFill>
+                  <pic:spPr>
+                    <a:xfrm>
+                      <a:off x="0" y="0"/>
+                      <a:ext cx="4686954" cy="4334480"/>
+                    </a:xfrm>
+                    <a:prstGeom prst="rect">
+                      <a:avLst/>
+                    </a:prstGeom>
+                  </pic:spPr>
+                </pic:pic>
+              </a:graphicData>
+            </a:graphic>
+          </wp:inline>
+        </w:drawing>
+      </w:r>
+    </w:p>
+    <w:p>
+      <w:r>
+        <w:rPr>
+          <w:noProof/>
+        </w:rPr>
+        <w:drawing>
+          <wp:inline distT="0" distB="0" distL="0" distR="0" wp14:anchorId="0952B44F" wp14:editId="44DBE1F7">
+            <wp:extent cx="4686954" cy="4344006"/>
+            <wp:effectExtent l="0" t="0" r="0" b="0"/>
+            <wp:docPr id="14" name="Imagen 14"/>
+            <wp:cNvGraphicFramePr>
+              <a:graphicFrameLocks xmlns:a="http://schemas.openxmlformats.org/drawingml/2006/main" noChangeAspect="1"/>
+            </wp:cNvGraphicFramePr>
+            <a:graphic xmlns:a="http://schemas.openxmlformats.org/drawingml/2006/main">
+              <a:graphicData uri="http://schemas.openxmlformats.org/drawingml/2006/picture">
+                <pic:pic xmlns:pic="http://schemas.openxmlformats.org/drawingml/2006/picture">
+                  <pic:nvPicPr>
+                    <pic:cNvPr id="1" name=""/>
+                    <pic:cNvPicPr/>
+                  </pic:nvPicPr>
+                  <pic:blipFill>
+                    <a:blip r:embed="rId20"/>
+                    <a:stretch>
+                      <a:fillRect/>
+                    </a:stretch>
+                  </pic:blipFill>
+                  <pic:spPr>
+                    <a:xfrm>
+                      <a:off x="0" y="0"/>
+                      <a:ext cx="4686954" cy="4344006"/>
+                    </a:xfrm>
+                    <a:prstGeom prst="rect">
+                      <a:avLst/>
+                    </a:prstGeom>
+                  </pic:spPr>
+                </pic:pic>
+              </a:graphicData>
+            </a:graphic>
+          </wp:inline>
+        </w:drawing>
+      </w:r>
+    </w:p>
+    <w:p>
+      <w:pPr>
+        <w:pStyle w:val="Prrafodelista"/>
+        <w:numPr>
+          <w:ilvl w:val="0"/>
+          <w:numId w:val="1"/>
+        </w:numPr>
+      </w:pPr>
+      <w:r>
+        <w:lastRenderedPageBreak/>
+        <w:t>Resultados de importar</w:t>
+      </w:r>
+    </w:p>
+    <w:p>
+      <w:r>
+        <w:rPr>
+          <w:noProof/>
+        </w:rPr>
+        <w:drawing>
+          <wp:inline distT="0" distB="0" distL="0" distR="0" wp14:anchorId="5599DCB5" wp14:editId="3DB21E8A">
+            <wp:extent cx="5400040" cy="4372610"/>
+            <wp:effectExtent l="0" t="0" r="0" b="8890"/>
+            <wp:docPr id="16" name="Imagen 16"/>
+            <wp:cNvGraphicFramePr>
+              <a:graphicFrameLocks xmlns:a="http://schemas.openxmlformats.org/drawingml/2006/main" noChangeAspect="1"/>
+            </wp:cNvGraphicFramePr>
+            <a:graphic xmlns:a="http://schemas.openxmlformats.org/drawingml/2006/main">
+              <a:graphicData uri="http://schemas.openxmlformats.org/drawingml/2006/picture">
+                <pic:pic xmlns:pic="http://schemas.openxmlformats.org/drawingml/2006/picture">
+                  <pic:nvPicPr>
+                    <pic:cNvPr id="1" name=""/>
+                    <pic:cNvPicPr/>
+                  </pic:nvPicPr>
+                  <pic:blipFill>
+                    <a:blip r:embed="rId21"/>
+                    <a:stretch>
+                      <a:fillRect/>
+                    </a:stretch>
+                  </pic:blipFill>
+                  <pic:spPr>
+                    <a:xfrm>
+                      <a:off x="0" y="0"/>
                       <a:ext cx="5400040" cy="4372610"/>
                     </a:xfrm>
                     <a:prstGeom prst="rect">
@@ -809,7 +1015,7 @@
                     <pic:cNvPicPr/>
                   </pic:nvPicPr>
                   <pic:blipFill>
-                    <a:blip r:embed="rId19"/>
+                    <a:blip r:embed="rId22"/>
                     <a:stretch>
                       <a:fillRect/>
                     </a:stretch>

</xml_diff>